<commit_message>
started Spring term, added class folders
</commit_message>
<xml_diff>
--- a/Senior Yr/Winter/cs385_evolutionary/homework5.docx
+++ b/Senior Yr/Winter/cs385_evolutionary/homework5.docx
@@ -8,13 +8,8 @@
       </w:r>
     </w:p>
     <w:p>
-      <w:proofErr w:type="gramStart"/>
-      <w:r>
-        <w:t>CS385 :</w:t>
-      </w:r>
-      <w:proofErr w:type="gramEnd"/>
-      <w:r>
-        <w:t xml:space="preserve"> Evolutionary Computing</w:t>
+      <w:r>
+        <w:t>CS385 : Evolutionary Computing</w:t>
       </w:r>
     </w:p>
     <w:p>
@@ -142,7 +137,6 @@
         </w:rPr>
         <w:t>, </w:t>
       </w:r>
-      <w:proofErr w:type="spellStart"/>
       <w:r>
         <w:rPr>
           <w:rFonts w:ascii="Times" w:eastAsia="Times New Roman" w:hAnsi="Times" w:cs="Times New Roman"/>
@@ -154,7 +148,6 @@
         </w:rPr>
         <w:t>fpop</w:t>
       </w:r>
-      <w:proofErr w:type="spellEnd"/>
       <w:r>
         <w:rPr>
           <w:rFonts w:ascii="Times" w:eastAsia="Times New Roman" w:hAnsi="Times" w:cs="Times New Roman"/>
@@ -164,7 +157,6 @@
         </w:rPr>
         <w:t> and </w:t>
       </w:r>
-      <w:proofErr w:type="spellStart"/>
       <w:r>
         <w:rPr>
           <w:rFonts w:ascii="Times" w:eastAsia="Times New Roman" w:hAnsi="Times" w:cs="Times New Roman"/>
@@ -176,7 +168,6 @@
         </w:rPr>
         <w:t>cpop</w:t>
       </w:r>
-      <w:proofErr w:type="spellEnd"/>
       <w:r>
         <w:rPr>
           <w:rFonts w:ascii="Times" w:eastAsia="Times New Roman" w:hAnsi="Times" w:cs="Times New Roman"/>
@@ -207,13 +198,8 @@
           <w:numId w:val="1"/>
         </w:numPr>
       </w:pPr>
-      <w:proofErr w:type="spellStart"/>
-      <w:r>
-        <w:t>Fpop</w:t>
-      </w:r>
-      <w:proofErr w:type="spellEnd"/>
-      <w:r>
-        <w:t xml:space="preserve"> is a vector with the same number of values as pop but each pop value has be evaluated by the </w:t>
+      <w:r>
+        <w:t xml:space="preserve">Fpop is a vector with the same number of values as pop but each pop value has be evaluated by the </w:t>
       </w:r>
       <w:r>
         <w:t>fitness</w:t>
@@ -230,24 +216,11 @@
           <w:numId w:val="1"/>
         </w:numPr>
       </w:pPr>
-      <w:proofErr w:type="spellStart"/>
-      <w:r>
-        <w:t>Cpop</w:t>
-      </w:r>
-      <w:proofErr w:type="spellEnd"/>
-      <w:r>
-        <w:t xml:space="preserve"> </w:t>
-      </w:r>
-      <w:r>
-        <w:t xml:space="preserve">holds those solutions of </w:t>
-      </w:r>
-      <w:proofErr w:type="spellStart"/>
-      <w:r>
-        <w:t>fpop</w:t>
-      </w:r>
-      <w:proofErr w:type="spellEnd"/>
-      <w:r>
-        <w:t xml:space="preserve"> which would be suitable for breeding and mutations</w:t>
+      <w:r>
+        <w:t xml:space="preserve">Cpop </w:t>
+      </w:r>
+      <w:r>
+        <w:t>holds those solutions of fpop which would be suitable for breeding and mutations</w:t>
       </w:r>
     </w:p>
     <w:p>
@@ -271,15 +244,7 @@
         </w:numPr>
       </w:pPr>
       <w:r>
-        <w:t xml:space="preserve">Probability of a parent being chosen for reproduction is based on their fitness level.  The higher the fitness </w:t>
-      </w:r>
-      <w:proofErr w:type="gramStart"/>
-      <w:r>
-        <w:t>value</w:t>
-      </w:r>
-      <w:proofErr w:type="gramEnd"/>
-      <w:r>
-        <w:t xml:space="preserve"> the higher the probability of that parent being chosen to produce offspring.</w:t>
+        <w:t>Probability of a parent being chosen for reproduction is based on their fitness level.  The higher the fitness value the higher the probability of that parent being chosen to produce offspring.</w:t>
       </w:r>
     </w:p>
     <w:p>
@@ -291,20 +256,7 @@
         </w:numPr>
       </w:pPr>
       <w:r>
-        <w:t>This is shown by the r*</w:t>
-      </w:r>
-      <w:proofErr w:type="gramStart"/>
-      <w:r>
-        <w:t>parent(</w:t>
-      </w:r>
-      <w:proofErr w:type="spellStart"/>
-      <w:proofErr w:type="gramEnd"/>
-      <w:r>
-        <w:t>i</w:t>
-      </w:r>
-      <w:proofErr w:type="spellEnd"/>
-      <w:r>
-        <w:t>) + (1-r)*parent(i+1) and the line following this line.</w:t>
+        <w:t>This is shown by the r*parent(i) + (1-r)*parent(i+1) and the line following this line.</w:t>
       </w:r>
     </w:p>
     <w:p>
@@ -328,28 +280,90 @@
         </w:numPr>
       </w:pPr>
       <w:r>
-        <w:t xml:space="preserve">A mutation occurs using the rand function and multiplying that by </w:t>
-      </w:r>
-      <w:proofErr w:type="spellStart"/>
-      <w:proofErr w:type="gramStart"/>
-      <w:r>
-        <w:t>blength</w:t>
-      </w:r>
-      <w:proofErr w:type="spellEnd"/>
-      <w:r>
-        <w:t xml:space="preserve"> which</w:t>
-      </w:r>
-      <w:proofErr w:type="gramEnd"/>
-      <w:r>
-        <w:t xml:space="preserve"> is the bounds range.  This gives a number from 1 to the bound range.  Then this number is added to -10 and this will be added </w:t>
+        <w:t xml:space="preserve">A mutation occurs using the rand function and multiplying that by blength which is the bounds range.  This gives a number from 1 to the bound range.  Then this number is added to -10 and this will be added </w:t>
       </w:r>
       <w:r>
         <w:t xml:space="preserve">to </w:t>
+      </w:r>
+    </w:p>
+    <w:p>
+      <w:pPr>
+        <w:pStyle w:val="ListParagraph"/>
+        <w:numPr>
+          <w:ilvl w:val="0"/>
+          <w:numId w:val="1"/>
+        </w:numPr>
+        <w:rPr>
+          <w:rFonts w:ascii="Times" w:eastAsia="Times New Roman" w:hAnsi="Times" w:cs="Times New Roman"/>
+          <w:sz w:val="20"/>
+          <w:szCs w:val="20"/>
+        </w:rPr>
+      </w:pPr>
+      <w:r>
+        <w:rPr>
+          <w:rFonts w:ascii="Times" w:eastAsia="Times New Roman" w:hAnsi="Times" w:cs="Times New Roman"/>
+          <w:color w:val="000000"/>
+          <w:sz w:val="27"/>
+          <w:szCs w:val="27"/>
+          <w:shd w:val="clear" w:color="auto" w:fill="FFFFFF"/>
+        </w:rPr>
+        <w:t>Modify the code to minimi</w:t>
+      </w:r>
+      <w:r>
+        <w:rPr>
+          <w:rFonts w:ascii="Times" w:eastAsia="Times New Roman" w:hAnsi="Times" w:cs="Times New Roman"/>
+          <w:color w:val="000000"/>
+          <w:sz w:val="27"/>
+          <w:szCs w:val="27"/>
+          <w:shd w:val="clear" w:color="auto" w:fill="FFFFFF"/>
+        </w:rPr>
+        <w:t>ze a function of two variables:</w:t>
+      </w:r>
+    </w:p>
+    <w:p>
+      <w:pPr>
+        <w:pStyle w:val="ListParagraph"/>
+        <w:numPr>
+          <w:ilvl w:val="1"/>
+          <w:numId w:val="1"/>
+        </w:numPr>
+        <w:rPr>
+          <w:rFonts w:ascii="Times" w:eastAsia="Times New Roman" w:hAnsi="Times" w:cs="Times New Roman"/>
+          <w:sz w:val="20"/>
+          <w:szCs w:val="20"/>
+        </w:rPr>
+      </w:pPr>
+      <w:r>
+        <w:rPr>
+          <w:rFonts w:ascii="Times" w:eastAsia="Times New Roman" w:hAnsi="Times" w:cs="Times New Roman"/>
+          <w:color w:val="000000"/>
+          <w:sz w:val="27"/>
+          <w:szCs w:val="27"/>
+          <w:shd w:val="clear" w:color="auto" w:fill="FFFFFF"/>
+        </w:rPr>
+        <w:t>First the evaluation function would be changed to accept a vector x.  The function would then use the formula with x = x(1) and y = x(2).  The pop, fpop, and cpop would also have to change to accommodate for this change.   Currently these vector</w:t>
+      </w:r>
+      <w:r>
+        <w:rPr>
+          <w:rFonts w:ascii="Times" w:eastAsia="Times New Roman" w:hAnsi="Times" w:cs="Times New Roman"/>
+          <w:color w:val="000000"/>
+          <w:sz w:val="27"/>
+          <w:szCs w:val="27"/>
+          <w:shd w:val="clear" w:color="auto" w:fill="FFFFFF"/>
+        </w:rPr>
+        <w:t>s</w:t>
       </w:r>
       <w:bookmarkStart w:id="0" w:name="_GoBack"/>
       <w:bookmarkEnd w:id="0"/>
       <w:r>
-        <w:t xml:space="preserve"> </w:t>
+        <w:rPr>
+          <w:rFonts w:ascii="Times" w:eastAsia="Times New Roman" w:hAnsi="Times" w:cs="Times New Roman"/>
+          <w:color w:val="000000"/>
+          <w:sz w:val="27"/>
+          <w:szCs w:val="27"/>
+          <w:shd w:val="clear" w:color="auto" w:fill="FFFFFF"/>
+        </w:rPr>
+        <w:t xml:space="preserve"> are holding scalar values.  For two variable minimizing functions they would need to be 2-dim vectors.</w:t>
       </w:r>
     </w:p>
     <w:sectPr>

</xml_diff>